<commit_message>
modify the __init__.py files
</commit_message>
<xml_diff>
--- a/计算机网络实验课大作业.docx
+++ b/计算机网络实验课大作业.docx
@@ -1522,21 +1522,18 @@
           <w:szCs w:val="21"/>
         </w:rPr>
       </w:pPr>
-      <w:proofErr w:type="spellStart"/>
-      <w:r>
-        <w:rPr>
-          <w:rFonts w:hint="eastAsia"/>
-          <w:szCs w:val="21"/>
-        </w:rPr>
-        <w:t>TCPServer</w:t>
-      </w:r>
-      <w:proofErr w:type="spellEnd"/>
-      <w:r>
-        <w:rPr>
-          <w:rFonts w:hint="eastAsia"/>
-          <w:szCs w:val="21"/>
-        </w:rPr>
-        <w:t>行为:</w:t>
+      <w:r>
+        <w:rPr>
+          <w:rFonts w:hint="eastAsia"/>
+          <w:szCs w:val="21"/>
+        </w:rPr>
+        <w:t>Sende</w:t>
+      </w:r>
+      <w:r>
+        <w:rPr>
+          <w:szCs w:val="21"/>
+        </w:rPr>
+        <w:t>rView:</w:t>
       </w:r>
     </w:p>
     <w:p>
@@ -1557,23 +1554,8 @@
           <w:rFonts w:hint="eastAsia"/>
           <w:szCs w:val="21"/>
         </w:rPr>
-        <w:t>当配置好传输token而且点击start之后开启</w:t>
-      </w:r>
-      <w:proofErr w:type="spellStart"/>
-      <w:r>
-        <w:rPr>
-          <w:rFonts w:hint="eastAsia"/>
-          <w:szCs w:val="21"/>
-        </w:rPr>
-        <w:t>T</w:t>
-      </w:r>
-      <w:r>
-        <w:rPr>
-          <w:szCs w:val="21"/>
-        </w:rPr>
-        <w:t>CPServer</w:t>
-      </w:r>
-      <w:proofErr w:type="spellEnd"/>
+        <w:t>展示界面</w:t>
+      </w:r>
     </w:p>
     <w:p>
       <w:pPr>
@@ -1594,7 +1576,13 @@
           <w:szCs w:val="21"/>
         </w:rPr>
         <w:lastRenderedPageBreak/>
-        <w:t>等待客户端的连接</w:t>
+        <w:t>当配置好传输token而且点击start之后开启T</w:t>
+      </w:r>
+      <w:r>
+        <w:rPr>
+          <w:szCs w:val="21"/>
+        </w:rPr>
+        <w:t>CPServer</w:t>
       </w:r>
     </w:p>
     <w:p>
@@ -1616,87 +1604,984 @@
           <w:rFonts w:hint="eastAsia"/>
           <w:szCs w:val="21"/>
         </w:rPr>
-        <w:t>接受到连接后进入到</w:t>
+        <w:t>等待客户端TCP</w:t>
+      </w:r>
+      <w:r>
+        <w:rPr>
+          <w:szCs w:val="21"/>
+        </w:rPr>
+        <w:t>Client</w:t>
+      </w:r>
+      <w:r>
+        <w:rPr>
+          <w:rFonts w:hint="eastAsia"/>
+          <w:szCs w:val="21"/>
+        </w:rPr>
+        <w:t>的连接</w:t>
+      </w:r>
+    </w:p>
+    <w:p>
+      <w:pPr>
+        <w:pStyle w:val="a7"/>
+        <w:numPr>
+          <w:ilvl w:val="0"/>
+          <w:numId w:val="5"/>
+        </w:numPr>
+        <w:ind w:firstLineChars="0"/>
+        <w:jc w:val="left"/>
+        <w:rPr>
+          <w:szCs w:val="21"/>
+        </w:rPr>
+      </w:pPr>
+      <w:r>
+        <w:rPr>
+          <w:rFonts w:hint="eastAsia"/>
+          <w:szCs w:val="21"/>
+        </w:rPr>
+        <w:t>开启sender</w:t>
+      </w:r>
+    </w:p>
+    <w:p>
+      <w:pPr>
+        <w:pStyle w:val="a7"/>
+        <w:numPr>
+          <w:ilvl w:val="0"/>
+          <w:numId w:val="5"/>
+        </w:numPr>
+        <w:ind w:firstLineChars="0"/>
+        <w:jc w:val="left"/>
+        <w:rPr>
+          <w:szCs w:val="21"/>
+        </w:rPr>
+      </w:pPr>
+      <w:r>
+        <w:rPr>
+          <w:rFonts w:hint="eastAsia"/>
+          <w:szCs w:val="21"/>
+        </w:rPr>
+        <w:t>sender持续发送start信号</w:t>
+      </w:r>
+    </w:p>
+    <w:p>
+      <w:pPr>
+        <w:pStyle w:val="a7"/>
+        <w:numPr>
+          <w:ilvl w:val="0"/>
+          <w:numId w:val="5"/>
+        </w:numPr>
+        <w:ind w:firstLineChars="0"/>
+        <w:jc w:val="left"/>
+        <w:rPr>
+          <w:rFonts w:hint="eastAsia"/>
+          <w:szCs w:val="21"/>
+        </w:rPr>
+      </w:pPr>
+      <w:r>
+        <w:rPr>
+          <w:rFonts w:hint="eastAsia"/>
+          <w:szCs w:val="21"/>
+        </w:rPr>
+        <w:t>sender并且等待有一个基于UDP的Receiver去响应start以进行信息的持续发送</w:t>
+      </w:r>
+    </w:p>
+    <w:p>
+      <w:pPr>
+        <w:pStyle w:val="a7"/>
+        <w:numPr>
+          <w:ilvl w:val="0"/>
+          <w:numId w:val="5"/>
+        </w:numPr>
+        <w:ind w:firstLineChars="0"/>
+        <w:jc w:val="left"/>
+        <w:rPr>
+          <w:rFonts w:hint="eastAsia"/>
+          <w:szCs w:val="21"/>
+        </w:rPr>
+      </w:pPr>
+      <w:r>
+        <w:rPr>
+          <w:rFonts w:hint="eastAsia"/>
+          <w:szCs w:val="21"/>
+        </w:rPr>
+        <w:t>T</w:t>
+      </w:r>
+      <w:r>
+        <w:rPr>
+          <w:szCs w:val="21"/>
+        </w:rPr>
+        <w:t>CPServer</w:t>
+      </w:r>
+      <w:r>
+        <w:rPr>
+          <w:rFonts w:hint="eastAsia"/>
+          <w:szCs w:val="21"/>
+        </w:rPr>
+        <w:t>接受到来自TCPClient的token消息之后和设置好的token进行比对，如果相同返回b</w:t>
+      </w:r>
+      <w:r>
+        <w:rPr>
+          <w:szCs w:val="21"/>
+        </w:rPr>
+        <w:t>"</w:t>
+      </w:r>
+      <w:r>
+        <w:rPr>
+          <w:rFonts w:hint="eastAsia"/>
+          <w:szCs w:val="21"/>
+        </w:rPr>
+        <w:t>success</w:t>
+      </w:r>
+      <w:r>
+        <w:rPr>
+          <w:szCs w:val="21"/>
+        </w:rPr>
+        <w:t xml:space="preserve">" </w:t>
+      </w:r>
+      <w:r>
+        <w:rPr>
+          <w:rFonts w:hint="eastAsia"/>
+          <w:szCs w:val="21"/>
+        </w:rPr>
+        <w:t xml:space="preserve">如果不同 返回 </w:t>
+      </w:r>
+      <w:r>
+        <w:rPr>
+          <w:szCs w:val="21"/>
+        </w:rPr>
+        <w:t>b"false"</w:t>
+      </w:r>
+    </w:p>
+    <w:p>
+      <w:pPr>
+        <w:pStyle w:val="a7"/>
+        <w:numPr>
+          <w:ilvl w:val="0"/>
+          <w:numId w:val="5"/>
+        </w:numPr>
+        <w:ind w:firstLineChars="0"/>
+        <w:jc w:val="left"/>
+        <w:rPr>
+          <w:szCs w:val="21"/>
+        </w:rPr>
+      </w:pPr>
+      <w:r>
+        <w:rPr>
+          <w:rFonts w:hint="eastAsia"/>
+          <w:szCs w:val="21"/>
+        </w:rPr>
+        <w:t>接受到</w:t>
+      </w:r>
+      <w:r>
+        <w:rPr>
+          <w:rFonts w:hint="eastAsia"/>
+          <w:szCs w:val="21"/>
+        </w:rPr>
+        <w:t>基于</w:t>
+      </w:r>
+      <w:r>
+        <w:rPr>
+          <w:szCs w:val="21"/>
+        </w:rPr>
+        <w:t xml:space="preserve">UDP </w:t>
+      </w:r>
+      <w:r>
+        <w:rPr>
+          <w:rFonts w:hint="eastAsia"/>
+          <w:szCs w:val="21"/>
+        </w:rPr>
+        <w:t>的Reciever的start响应信号之后开始进行不断的截图操作</w:t>
+      </w:r>
+    </w:p>
+    <w:p>
+      <w:pPr>
+        <w:pStyle w:val="a7"/>
+        <w:numPr>
+          <w:ilvl w:val="0"/>
+          <w:numId w:val="5"/>
+        </w:numPr>
+        <w:ind w:firstLineChars="0"/>
+        <w:jc w:val="left"/>
+        <w:rPr>
+          <w:rFonts w:hint="eastAsia"/>
+          <w:szCs w:val="21"/>
+        </w:rPr>
+      </w:pPr>
+      <w:r>
+        <w:rPr>
+          <w:rFonts w:hint="eastAsia"/>
+          <w:szCs w:val="21"/>
+        </w:rPr>
+        <w:t>先发送总长度</w:t>
+      </w:r>
+    </w:p>
+    <w:p>
+      <w:pPr>
+        <w:pStyle w:val="a7"/>
+        <w:numPr>
+          <w:ilvl w:val="0"/>
+          <w:numId w:val="5"/>
+        </w:numPr>
+        <w:ind w:firstLineChars="0"/>
+        <w:jc w:val="left"/>
+        <w:rPr>
+          <w:szCs w:val="21"/>
+        </w:rPr>
+      </w:pPr>
+      <w:r>
+        <w:rPr>
+          <w:rFonts w:hint="eastAsia"/>
+          <w:szCs w:val="21"/>
+        </w:rPr>
+        <w:t>将截图信息分成1</w:t>
+      </w:r>
+      <w:r>
+        <w:rPr>
+          <w:szCs w:val="21"/>
+        </w:rPr>
+        <w:t>464</w:t>
+      </w:r>
+      <w:r>
+        <w:rPr>
+          <w:rFonts w:hint="eastAsia"/>
+          <w:szCs w:val="21"/>
+        </w:rPr>
+        <w:t>大小的数据段</w:t>
+      </w:r>
+    </w:p>
+    <w:p>
+      <w:pPr>
+        <w:pStyle w:val="a7"/>
+        <w:numPr>
+          <w:ilvl w:val="0"/>
+          <w:numId w:val="5"/>
+        </w:numPr>
+        <w:ind w:firstLineChars="0"/>
+        <w:jc w:val="left"/>
+        <w:rPr>
+          <w:szCs w:val="21"/>
+        </w:rPr>
+      </w:pPr>
+      <w:r>
+        <w:rPr>
+          <w:rFonts w:hint="eastAsia"/>
+          <w:szCs w:val="21"/>
+        </w:rPr>
+        <w:t>将1</w:t>
+      </w:r>
+      <w:r>
+        <w:rPr>
+          <w:szCs w:val="21"/>
+        </w:rPr>
+        <w:t>464</w:t>
+      </w:r>
+      <w:r>
+        <w:rPr>
+          <w:rFonts w:hint="eastAsia"/>
+          <w:szCs w:val="21"/>
+        </w:rPr>
+        <w:t xml:space="preserve">大小的数据段加上4大小的代表包序号的数字加上4大小的代表包内有效位数的数字不断的向广播地址进行发送 </w:t>
+      </w:r>
+      <w:r>
+        <w:rPr>
+          <w:szCs w:val="21"/>
+        </w:rPr>
+        <w:t>(&lt;broadcast&gt;:port)</w:t>
+      </w:r>
+    </w:p>
+    <w:p>
+      <w:pPr>
+        <w:pStyle w:val="a7"/>
+        <w:numPr>
+          <w:ilvl w:val="0"/>
+          <w:numId w:val="5"/>
+        </w:numPr>
+        <w:ind w:firstLineChars="0"/>
+        <w:jc w:val="left"/>
+        <w:rPr>
+          <w:szCs w:val="21"/>
+        </w:rPr>
+      </w:pPr>
+      <w:r>
+        <w:rPr>
+          <w:rFonts w:hint="eastAsia"/>
+          <w:szCs w:val="21"/>
+        </w:rPr>
+        <w:t>发送b</w:t>
+      </w:r>
+      <w:r>
+        <w:rPr>
+          <w:szCs w:val="21"/>
+        </w:rPr>
+        <w:t>"end"</w:t>
+      </w:r>
+      <w:r>
+        <w:rPr>
+          <w:rFonts w:hint="eastAsia"/>
+          <w:szCs w:val="21"/>
+        </w:rPr>
+        <w:t>信息代表一帧图片数据的发送完毕</w:t>
+      </w:r>
+    </w:p>
+    <w:p>
+      <w:pPr>
+        <w:pStyle w:val="a7"/>
+        <w:numPr>
+          <w:ilvl w:val="0"/>
+          <w:numId w:val="5"/>
+        </w:numPr>
+        <w:ind w:firstLineChars="0"/>
+        <w:jc w:val="left"/>
+        <w:rPr>
+          <w:szCs w:val="21"/>
+        </w:rPr>
+      </w:pPr>
+      <w:r>
+        <w:rPr>
+          <w:rFonts w:hint="eastAsia"/>
+          <w:szCs w:val="21"/>
+        </w:rPr>
+        <w:t>当按下stop</w:t>
+      </w:r>
+      <w:r>
+        <w:rPr>
+          <w:rFonts w:hint="eastAsia"/>
+          <w:szCs w:val="21"/>
+        </w:rPr>
+        <w:t>按键的时候TCP</w:t>
+      </w:r>
+      <w:r>
+        <w:rPr>
+          <w:szCs w:val="21"/>
+        </w:rPr>
+        <w:t xml:space="preserve">Server, </w:t>
+      </w:r>
+      <w:r>
+        <w:rPr>
+          <w:rFonts w:hint="eastAsia"/>
+          <w:szCs w:val="21"/>
+        </w:rPr>
+        <w:t>Sender发送b"</w:t>
+      </w:r>
+      <w:r>
+        <w:rPr>
+          <w:szCs w:val="21"/>
+        </w:rPr>
+        <w:t>shutdown"</w:t>
+      </w:r>
+      <w:r>
+        <w:rPr>
+          <w:rFonts w:hint="eastAsia"/>
+          <w:szCs w:val="21"/>
+        </w:rPr>
+        <w:t>信号之后,</w:t>
+      </w:r>
+      <w:r>
+        <w:rPr>
+          <w:szCs w:val="21"/>
+        </w:rPr>
+        <w:t xml:space="preserve"> </w:t>
+      </w:r>
+      <w:r>
+        <w:rPr>
+          <w:rFonts w:hint="eastAsia"/>
+          <w:szCs w:val="21"/>
+        </w:rPr>
+        <w:t>关闭Sender.</w:t>
+      </w:r>
+    </w:p>
+    <w:p>
+      <w:pPr>
+        <w:pStyle w:val="a7"/>
+        <w:numPr>
+          <w:ilvl w:val="0"/>
+          <w:numId w:val="5"/>
+        </w:numPr>
+        <w:ind w:firstLineChars="0"/>
+        <w:jc w:val="left"/>
+        <w:rPr>
+          <w:rFonts w:hint="eastAsia"/>
+          <w:szCs w:val="21"/>
+        </w:rPr>
+      </w:pPr>
+      <w:r>
+        <w:rPr>
+          <w:rFonts w:hint="eastAsia"/>
+          <w:szCs w:val="21"/>
+        </w:rPr>
+        <w:t>如果再次按下start按键之后回到第一步，继续开始执行</w:t>
+      </w:r>
+    </w:p>
+    <w:p>
+      <w:pPr>
+        <w:ind w:left="720"/>
+        <w:jc w:val="left"/>
+        <w:rPr>
+          <w:rFonts w:hint="eastAsia"/>
+          <w:szCs w:val="21"/>
+        </w:rPr>
+      </w:pPr>
+    </w:p>
+    <w:p>
+      <w:pPr>
+        <w:ind w:left="720"/>
+        <w:jc w:val="left"/>
+        <w:rPr>
+          <w:szCs w:val="21"/>
+        </w:rPr>
+      </w:pPr>
+      <w:r>
+        <w:rPr>
+          <w:rFonts w:hint="eastAsia"/>
+          <w:szCs w:val="21"/>
+        </w:rPr>
+        <w:t>Receive</w:t>
+      </w:r>
+      <w:r>
+        <w:rPr>
+          <w:szCs w:val="21"/>
+        </w:rPr>
+        <w:t>View</w:t>
+      </w:r>
+      <w:r>
+        <w:rPr>
+          <w:rFonts w:hint="eastAsia"/>
+          <w:szCs w:val="21"/>
+        </w:rPr>
+        <w:t>r行为:</w:t>
+      </w:r>
+    </w:p>
+    <w:p>
+      <w:pPr>
+        <w:pStyle w:val="a7"/>
+        <w:numPr>
+          <w:ilvl w:val="0"/>
+          <w:numId w:val="6"/>
+        </w:numPr>
+        <w:ind w:firstLineChars="0"/>
+        <w:jc w:val="left"/>
+        <w:rPr>
+          <w:szCs w:val="21"/>
+        </w:rPr>
+      </w:pPr>
+      <w:r>
+        <w:rPr>
+          <w:rFonts w:hint="eastAsia"/>
+          <w:szCs w:val="21"/>
+        </w:rPr>
+        <w:t>输入目标地址:端口</w:t>
+      </w:r>
+    </w:p>
+    <w:p>
+      <w:pPr>
+        <w:pStyle w:val="a7"/>
+        <w:numPr>
+          <w:ilvl w:val="0"/>
+          <w:numId w:val="6"/>
+        </w:numPr>
+        <w:ind w:firstLineChars="0"/>
+        <w:jc w:val="left"/>
+        <w:rPr>
+          <w:szCs w:val="21"/>
+        </w:rPr>
+      </w:pPr>
+      <w:r>
+        <w:rPr>
+          <w:rFonts w:hint="eastAsia"/>
+          <w:szCs w:val="21"/>
+        </w:rPr>
+        <w:t>输入连接口令</w:t>
+      </w:r>
+    </w:p>
+    <w:p>
+      <w:pPr>
+        <w:pStyle w:val="a7"/>
+        <w:numPr>
+          <w:ilvl w:val="0"/>
+          <w:numId w:val="6"/>
+        </w:numPr>
+        <w:ind w:firstLineChars="0"/>
+        <w:jc w:val="left"/>
+        <w:rPr>
+          <w:szCs w:val="21"/>
+        </w:rPr>
+      </w:pPr>
+      <w:r>
+        <w:rPr>
+          <w:rFonts w:hint="eastAsia"/>
+          <w:szCs w:val="21"/>
+        </w:rPr>
+        <w:t>点击连接按键</w:t>
+      </w:r>
+    </w:p>
+    <w:p>
+      <w:pPr>
+        <w:pStyle w:val="a7"/>
+        <w:numPr>
+          <w:ilvl w:val="0"/>
+          <w:numId w:val="6"/>
+        </w:numPr>
+        <w:ind w:firstLineChars="0"/>
+        <w:jc w:val="left"/>
+        <w:rPr>
+          <w:szCs w:val="21"/>
+        </w:rPr>
+      </w:pPr>
+      <w:r>
+        <w:rPr>
+          <w:rFonts w:hint="eastAsia"/>
+          <w:szCs w:val="21"/>
+        </w:rPr>
+        <w:t>开清</w:t>
+      </w:r>
+      <w:r>
+        <w:rPr>
+          <w:rFonts w:hint="eastAsia"/>
+          <w:szCs w:val="21"/>
+        </w:rPr>
+        <w:t>TCPClient</w:t>
+      </w:r>
+      <w:r>
+        <w:rPr>
+          <w:rFonts w:hint="eastAsia"/>
+          <w:szCs w:val="21"/>
+        </w:rPr>
+        <w:t>，并随后</w:t>
+      </w:r>
+      <w:r>
+        <w:rPr>
+          <w:rFonts w:hint="eastAsia"/>
+          <w:szCs w:val="21"/>
+        </w:rPr>
+        <w:t>向目标地址发送"</w:t>
+      </w:r>
+      <w:r>
+        <w:rPr>
+          <w:szCs w:val="21"/>
+        </w:rPr>
+        <w:t>token:${token}"</w:t>
+      </w:r>
+    </w:p>
+    <w:p>
+      <w:pPr>
+        <w:pStyle w:val="a7"/>
+        <w:numPr>
+          <w:ilvl w:val="0"/>
+          <w:numId w:val="6"/>
+        </w:numPr>
+        <w:ind w:firstLineChars="0"/>
+        <w:jc w:val="left"/>
+        <w:rPr>
+          <w:szCs w:val="21"/>
+        </w:rPr>
+      </w:pPr>
+      <w:r>
+        <w:rPr>
+          <w:rFonts w:hint="eastAsia"/>
+          <w:szCs w:val="21"/>
+        </w:rPr>
+        <w:t>接受TCPServer返回的答复</w:t>
+      </w:r>
+    </w:p>
+    <w:p>
+      <w:pPr>
+        <w:pStyle w:val="a7"/>
+        <w:numPr>
+          <w:ilvl w:val="0"/>
+          <w:numId w:val="6"/>
+        </w:numPr>
+        <w:ind w:firstLineChars="0"/>
+        <w:jc w:val="left"/>
+        <w:rPr>
+          <w:rFonts w:hint="eastAsia"/>
+          <w:szCs w:val="21"/>
+        </w:rPr>
+      </w:pPr>
+      <w:r>
+        <w:rPr>
+          <w:rFonts w:hint="eastAsia"/>
+          <w:szCs w:val="21"/>
+        </w:rPr>
+        <w:t>如果是b"</w:t>
+      </w:r>
+      <w:r>
+        <w:rPr>
+          <w:szCs w:val="21"/>
+        </w:rPr>
+        <w:t>false"</w:t>
+      </w:r>
+      <w:r>
+        <w:rPr>
+          <w:rFonts w:hint="eastAsia"/>
+          <w:szCs w:val="21"/>
+        </w:rPr>
+        <w:t>那么修改view中的tkinter的窗体内容</w:t>
+      </w:r>
+    </w:p>
+    <w:p>
+      <w:pPr>
+        <w:pStyle w:val="a7"/>
+        <w:numPr>
+          <w:ilvl w:val="0"/>
+          <w:numId w:val="6"/>
+        </w:numPr>
+        <w:ind w:firstLineChars="0"/>
+        <w:jc w:val="left"/>
+        <w:rPr>
+          <w:szCs w:val="21"/>
+        </w:rPr>
+      </w:pPr>
+      <w:r>
+        <w:rPr>
+          <w:rFonts w:hint="eastAsia"/>
+          <w:szCs w:val="21"/>
+        </w:rPr>
+        <w:t>如果是b</w:t>
+      </w:r>
+      <w:r>
+        <w:rPr>
+          <w:szCs w:val="21"/>
+        </w:rPr>
+        <w:t>"success"</w:t>
+      </w:r>
+      <w:r>
+        <w:rPr>
+          <w:rFonts w:hint="eastAsia"/>
+          <w:szCs w:val="21"/>
+        </w:rPr>
+        <w:t>那么修改view汇总的tkinter的窗体内容，并开启</w:t>
+      </w:r>
+      <w:r>
+        <w:rPr>
+          <w:rFonts w:hint="eastAsia"/>
+          <w:szCs w:val="21"/>
+        </w:rPr>
+        <w:t>Receiver的UDP接受线程</w:t>
+      </w:r>
+    </w:p>
+    <w:p>
+      <w:pPr>
+        <w:pStyle w:val="a7"/>
+        <w:numPr>
+          <w:ilvl w:val="0"/>
+          <w:numId w:val="6"/>
+        </w:numPr>
+        <w:ind w:firstLineChars="0"/>
+        <w:jc w:val="left"/>
+        <w:rPr>
+          <w:szCs w:val="21"/>
+        </w:rPr>
+      </w:pPr>
+      <w:r>
+        <w:rPr>
+          <w:rFonts w:hint="eastAsia"/>
+          <w:szCs w:val="21"/>
+        </w:rPr>
+        <w:t>UDP等待接受start信号</w:t>
+      </w:r>
+    </w:p>
+    <w:p>
+      <w:pPr>
+        <w:pStyle w:val="a7"/>
+        <w:numPr>
+          <w:ilvl w:val="0"/>
+          <w:numId w:val="6"/>
+        </w:numPr>
+        <w:ind w:firstLineChars="0"/>
+        <w:jc w:val="left"/>
+        <w:rPr>
+          <w:szCs w:val="21"/>
+        </w:rPr>
+      </w:pPr>
+      <w:r>
+        <w:rPr>
+          <w:rFonts w:hint="eastAsia"/>
+          <w:szCs w:val="21"/>
+        </w:rPr>
+        <w:t>UDP发送start信号给目标</w:t>
+      </w:r>
+    </w:p>
+    <w:p>
+      <w:pPr>
+        <w:pStyle w:val="a7"/>
+        <w:numPr>
+          <w:ilvl w:val="0"/>
+          <w:numId w:val="6"/>
+        </w:numPr>
+        <w:ind w:firstLineChars="0"/>
+        <w:jc w:val="left"/>
+        <w:rPr>
+          <w:szCs w:val="21"/>
+        </w:rPr>
+      </w:pPr>
+      <w:r>
+        <w:rPr>
+          <w:rFonts w:hint="eastAsia"/>
+          <w:szCs w:val="21"/>
+        </w:rPr>
+        <w:t>UDP开始接受屏幕截图数据</w:t>
+      </w:r>
+    </w:p>
+    <w:p>
+      <w:pPr>
+        <w:pStyle w:val="a7"/>
+        <w:numPr>
+          <w:ilvl w:val="0"/>
+          <w:numId w:val="6"/>
+        </w:numPr>
+        <w:ind w:firstLineChars="0"/>
+        <w:jc w:val="left"/>
+        <w:rPr>
+          <w:szCs w:val="21"/>
+        </w:rPr>
+      </w:pPr>
+      <w:r>
+        <w:rPr>
+          <w:rFonts w:hint="eastAsia"/>
+          <w:szCs w:val="21"/>
+        </w:rPr>
+        <w:t>接受到长度信息</w:t>
+      </w:r>
+    </w:p>
+    <w:p>
+      <w:pPr>
+        <w:pStyle w:val="a7"/>
+        <w:numPr>
+          <w:ilvl w:val="0"/>
+          <w:numId w:val="6"/>
+        </w:numPr>
+        <w:ind w:firstLineChars="0"/>
+        <w:jc w:val="left"/>
+        <w:rPr>
+          <w:szCs w:val="21"/>
+        </w:rPr>
+      </w:pPr>
+      <w:r>
+        <w:rPr>
+          <w:rFonts w:hint="eastAsia"/>
+          <w:szCs w:val="21"/>
+        </w:rPr>
+        <w:t>建立数组并初始化为全b</w:t>
+      </w:r>
+      <w:r>
+        <w:rPr>
+          <w:szCs w:val="21"/>
+        </w:rPr>
+        <w:t>”\x00”</w:t>
+      </w:r>
+      <w:r>
+        <w:rPr>
+          <w:rFonts w:hint="eastAsia"/>
+          <w:szCs w:val="21"/>
+        </w:rPr>
+        <w:t>的数据，作为认为全丢失的时候数据的样子,初始化其他信息</w:t>
+      </w:r>
+    </w:p>
+    <w:p>
+      <w:pPr>
+        <w:pStyle w:val="a7"/>
+        <w:numPr>
+          <w:ilvl w:val="0"/>
+          <w:numId w:val="6"/>
+        </w:numPr>
+        <w:ind w:firstLineChars="0"/>
+        <w:jc w:val="left"/>
+        <w:rPr>
+          <w:szCs w:val="21"/>
+        </w:rPr>
+      </w:pPr>
+      <w:r>
+        <w:rPr>
+          <w:rFonts w:hint="eastAsia"/>
+          <w:szCs w:val="21"/>
+        </w:rPr>
+        <w:t>一个数据包一个的接受</w:t>
+      </w:r>
+    </w:p>
+    <w:p>
+      <w:pPr>
+        <w:pStyle w:val="a7"/>
+        <w:numPr>
+          <w:ilvl w:val="0"/>
+          <w:numId w:val="6"/>
+        </w:numPr>
+        <w:ind w:firstLineChars="0"/>
+        <w:jc w:val="left"/>
+        <w:rPr>
+          <w:szCs w:val="21"/>
+        </w:rPr>
+      </w:pPr>
+      <w:r>
+        <w:rPr>
+          <w:rFonts w:hint="eastAsia"/>
+          <w:szCs w:val="21"/>
+        </w:rPr>
+        <w:t>将数据包拆解为数据，有效长度，编号</w:t>
+      </w:r>
+    </w:p>
+    <w:p>
+      <w:pPr>
+        <w:pStyle w:val="a7"/>
+        <w:numPr>
+          <w:ilvl w:val="0"/>
+          <w:numId w:val="6"/>
+        </w:numPr>
+        <w:ind w:firstLineChars="0"/>
+        <w:jc w:val="left"/>
+        <w:rPr>
+          <w:szCs w:val="21"/>
+        </w:rPr>
+      </w:pPr>
+      <w:r>
+        <w:rPr>
+          <w:rFonts w:hint="eastAsia"/>
+          <w:szCs w:val="21"/>
+        </w:rPr>
+        <w:t>根据编号和有效长度插入数据</w:t>
+      </w:r>
+    </w:p>
+    <w:p>
+      <w:pPr>
+        <w:pStyle w:val="a7"/>
+        <w:numPr>
+          <w:ilvl w:val="0"/>
+          <w:numId w:val="6"/>
+        </w:numPr>
+        <w:ind w:firstLineChars="0"/>
+        <w:jc w:val="left"/>
+        <w:rPr>
+          <w:szCs w:val="21"/>
+        </w:rPr>
+      </w:pPr>
+      <w:r>
+        <w:rPr>
+          <w:rFonts w:hint="eastAsia"/>
+          <w:szCs w:val="21"/>
+        </w:rPr>
+        <w:t>当接受到b"</w:t>
+      </w:r>
+      <w:r>
+        <w:rPr>
+          <w:szCs w:val="21"/>
+        </w:rPr>
+        <w:t>end"</w:t>
+      </w:r>
+      <w:r>
+        <w:rPr>
+          <w:rFonts w:hint="eastAsia"/>
+          <w:szCs w:val="21"/>
+        </w:rPr>
+        <w:t>信息的时候认为一帧数据发送完毕了,</w:t>
+      </w:r>
+      <w:r>
+        <w:rPr>
+          <w:szCs w:val="21"/>
+        </w:rPr>
+        <w:t xml:space="preserve"> </w:t>
+      </w:r>
+      <w:r>
+        <w:rPr>
+          <w:rFonts w:hint="eastAsia"/>
+          <w:szCs w:val="21"/>
+        </w:rPr>
+        <w:t>进行图片的bytes</w:t>
+      </w:r>
+      <w:r>
+        <w:rPr>
+          <w:szCs w:val="21"/>
+        </w:rPr>
+        <w:t>2Img</w:t>
+      </w:r>
+      <w:r>
+        <w:rPr>
+          <w:rFonts w:hint="eastAsia"/>
+          <w:szCs w:val="21"/>
+        </w:rPr>
+        <w:t>转化以及图片格式的转化，然后展示到tkinter窗体中</w:t>
+      </w:r>
+    </w:p>
+    <w:p>
+      <w:pPr>
+        <w:pStyle w:val="a7"/>
+        <w:numPr>
+          <w:ilvl w:val="0"/>
+          <w:numId w:val="6"/>
+        </w:numPr>
+        <w:ind w:firstLineChars="0"/>
+        <w:jc w:val="left"/>
+        <w:rPr>
+          <w:szCs w:val="21"/>
+        </w:rPr>
+      </w:pPr>
+      <w:r>
+        <w:rPr>
+          <w:rFonts w:hint="eastAsia"/>
+          <w:szCs w:val="21"/>
+        </w:rPr>
+        <w:t>等待接受下一个长度信息</w:t>
+      </w:r>
+      <w:r>
+        <w:rPr>
+          <w:szCs w:val="21"/>
+        </w:rPr>
+        <w:t>(</w:t>
+      </w:r>
+      <w:r>
+        <w:rPr>
+          <w:rFonts w:hint="eastAsia"/>
+          <w:szCs w:val="21"/>
+        </w:rPr>
+        <w:t>其他非特殊信号会被跳过</w:t>
+      </w:r>
+      <w:r>
+        <w:rPr>
+          <w:szCs w:val="21"/>
+        </w:rPr>
+        <w:t>)</w:t>
+      </w:r>
+    </w:p>
+    <w:p>
+      <w:pPr>
+        <w:pStyle w:val="a7"/>
+        <w:numPr>
+          <w:ilvl w:val="0"/>
+          <w:numId w:val="6"/>
+        </w:numPr>
+        <w:ind w:firstLineChars="0"/>
+        <w:jc w:val="left"/>
+        <w:rPr>
+          <w:rFonts w:hint="eastAsia"/>
+          <w:szCs w:val="21"/>
+        </w:rPr>
+      </w:pPr>
+      <w:r>
+        <w:rPr>
+          <w:rFonts w:hint="eastAsia"/>
+          <w:szCs w:val="21"/>
+        </w:rPr>
+        <w:t>接收到</w:t>
+      </w:r>
+      <w:r>
+        <w:rPr>
+          <w:rFonts w:hint="eastAsia"/>
+          <w:szCs w:val="21"/>
+        </w:rPr>
+        <w:t>b"</w:t>
+      </w:r>
+      <w:r>
+        <w:rPr>
+          <w:szCs w:val="21"/>
+        </w:rPr>
+        <w:t>shutdown"</w:t>
+      </w:r>
+      <w:r>
+        <w:rPr>
+          <w:rFonts w:hint="eastAsia"/>
+          <w:szCs w:val="21"/>
+        </w:rPr>
+        <w:t>信号之后会进行Receiver的关闭，但是TCPClient并不会关闭，因为TCPClient的连接每次发送完得到响应之后就会关闭，下一次使用都需要重新创建.</w:t>
       </w:r>
       <w:bookmarkStart w:id="0" w:name="_GoBack"/>
       <w:bookmarkEnd w:id="0"/>
-    </w:p>
-    <w:p>
-      <w:pPr>
-        <w:ind w:left="720"/>
-        <w:jc w:val="left"/>
-        <w:rPr>
-          <w:szCs w:val="21"/>
-        </w:rPr>
-      </w:pPr>
-      <w:proofErr w:type="spellStart"/>
-      <w:r>
-        <w:rPr>
-          <w:rFonts w:hint="eastAsia"/>
-          <w:szCs w:val="21"/>
-        </w:rPr>
-        <w:t>T</w:t>
-      </w:r>
-      <w:r>
-        <w:rPr>
-          <w:szCs w:val="21"/>
-        </w:rPr>
-        <w:t>CPClient</w:t>
-      </w:r>
-      <w:proofErr w:type="spellEnd"/>
-      <w:r>
-        <w:rPr>
-          <w:rFonts w:hint="eastAsia"/>
-          <w:szCs w:val="21"/>
-        </w:rPr>
-        <w:t>行为:</w:t>
-      </w:r>
-    </w:p>
-    <w:p>
-      <w:pPr>
-        <w:ind w:left="720"/>
-        <w:jc w:val="left"/>
-        <w:rPr>
-          <w:szCs w:val="21"/>
-        </w:rPr>
-      </w:pPr>
-      <w:r>
-        <w:rPr>
-          <w:rFonts w:hint="eastAsia"/>
-          <w:szCs w:val="21"/>
-        </w:rPr>
-        <w:t>S</w:t>
-      </w:r>
-      <w:r>
-        <w:rPr>
-          <w:szCs w:val="21"/>
-        </w:rPr>
-        <w:t>ender</w:t>
-      </w:r>
-      <w:r>
-        <w:rPr>
-          <w:rFonts w:hint="eastAsia"/>
-          <w:szCs w:val="21"/>
-        </w:rPr>
-        <w:t>行为:</w:t>
-      </w:r>
-    </w:p>
-    <w:p>
-      <w:pPr>
-        <w:ind w:left="720"/>
-        <w:jc w:val="left"/>
-        <w:rPr>
-          <w:rFonts w:hint="eastAsia"/>
-          <w:szCs w:val="21"/>
-        </w:rPr>
-      </w:pPr>
-      <w:r>
-        <w:rPr>
-          <w:rFonts w:hint="eastAsia"/>
-          <w:szCs w:val="21"/>
-        </w:rPr>
-        <w:t>Receiver行为:</w:t>
-      </w:r>
     </w:p>
     <w:p>
       <w:pPr>
@@ -1736,6 +2621,7 @@
           <w:sz w:val="28"/>
           <w:szCs w:val="28"/>
         </w:rPr>
+        <w:lastRenderedPageBreak/>
         <w:t>实验模块说明</w:t>
       </w:r>
     </w:p>
@@ -1748,7 +2634,6 @@
           <w:szCs w:val="28"/>
         </w:rPr>
       </w:pPr>
-      <w:proofErr w:type="spellStart"/>
       <w:r>
         <w:rPr>
           <w:rFonts w:hint="eastAsia"/>
@@ -1756,7 +2641,6 @@
         </w:rPr>
         <w:t>ehe</w:t>
       </w:r>
-      <w:proofErr w:type="spellEnd"/>
     </w:p>
     <w:p>
       <w:pPr>
@@ -1788,7 +2672,6 @@
           <w:szCs w:val="28"/>
         </w:rPr>
       </w:pPr>
-      <w:proofErr w:type="spellStart"/>
       <w:r>
         <w:rPr>
           <w:rFonts w:hint="eastAsia"/>
@@ -1796,7 +2679,6 @@
         </w:rPr>
         <w:t>ehe</w:t>
       </w:r>
-      <w:proofErr w:type="spellEnd"/>
     </w:p>
     <w:p>
       <w:pPr>
@@ -1828,7 +2710,6 @@
           <w:szCs w:val="28"/>
         </w:rPr>
       </w:pPr>
-      <w:proofErr w:type="spellStart"/>
       <w:r>
         <w:rPr>
           <w:rFonts w:hint="eastAsia"/>
@@ -1836,7 +2717,6 @@
         </w:rPr>
         <w:t>ehe</w:t>
       </w:r>
-      <w:proofErr w:type="spellEnd"/>
     </w:p>
     <w:p>
       <w:pPr>
@@ -1868,7 +2748,6 @@
           <w:szCs w:val="28"/>
         </w:rPr>
       </w:pPr>
-      <w:proofErr w:type="spellStart"/>
       <w:r>
         <w:rPr>
           <w:rFonts w:hint="eastAsia"/>
@@ -1876,7 +2755,6 @@
         </w:rPr>
         <w:t>ehe</w:t>
       </w:r>
-      <w:proofErr w:type="spellEnd"/>
     </w:p>
     <w:p/>
     <w:sectPr>
@@ -2282,6 +3160,95 @@
     </w:lvl>
   </w:abstractNum>
   <w:abstractNum w:abstractNumId="3" w15:restartNumberingAfterBreak="0">
+    <w:nsid w:val="1C193380"/>
+    <w:multiLevelType w:val="hybridMultilevel"/>
+    <w:tmpl w:val="5E069D4E"/>
+    <w:lvl w:ilvl="0" w:tplc="FF946D74">
+      <w:start w:val="1"/>
+      <w:numFmt w:val="decimal"/>
+      <w:lvlText w:val="%1."/>
+      <w:lvlJc w:val="left"/>
+      <w:pPr>
+        <w:ind w:left="1080" w:hanging="360"/>
+      </w:pPr>
+      <w:rPr>
+        <w:rFonts w:hint="default"/>
+      </w:rPr>
+    </w:lvl>
+    <w:lvl w:ilvl="1" w:tplc="04090019" w:tentative="1">
+      <w:start w:val="1"/>
+      <w:numFmt w:val="lowerLetter"/>
+      <w:lvlText w:val="%2)"/>
+      <w:lvlJc w:val="left"/>
+      <w:pPr>
+        <w:ind w:left="1560" w:hanging="420"/>
+      </w:pPr>
+    </w:lvl>
+    <w:lvl w:ilvl="2" w:tplc="0409001B" w:tentative="1">
+      <w:start w:val="1"/>
+      <w:numFmt w:val="lowerRoman"/>
+      <w:lvlText w:val="%3."/>
+      <w:lvlJc w:val="right"/>
+      <w:pPr>
+        <w:ind w:left="1980" w:hanging="420"/>
+      </w:pPr>
+    </w:lvl>
+    <w:lvl w:ilvl="3" w:tplc="0409000F" w:tentative="1">
+      <w:start w:val="1"/>
+      <w:numFmt w:val="decimal"/>
+      <w:lvlText w:val="%4."/>
+      <w:lvlJc w:val="left"/>
+      <w:pPr>
+        <w:ind w:left="2400" w:hanging="420"/>
+      </w:pPr>
+    </w:lvl>
+    <w:lvl w:ilvl="4" w:tplc="04090019" w:tentative="1">
+      <w:start w:val="1"/>
+      <w:numFmt w:val="lowerLetter"/>
+      <w:lvlText w:val="%5)"/>
+      <w:lvlJc w:val="left"/>
+      <w:pPr>
+        <w:ind w:left="2820" w:hanging="420"/>
+      </w:pPr>
+    </w:lvl>
+    <w:lvl w:ilvl="5" w:tplc="0409001B" w:tentative="1">
+      <w:start w:val="1"/>
+      <w:numFmt w:val="lowerRoman"/>
+      <w:lvlText w:val="%6."/>
+      <w:lvlJc w:val="right"/>
+      <w:pPr>
+        <w:ind w:left="3240" w:hanging="420"/>
+      </w:pPr>
+    </w:lvl>
+    <w:lvl w:ilvl="6" w:tplc="0409000F" w:tentative="1">
+      <w:start w:val="1"/>
+      <w:numFmt w:val="decimal"/>
+      <w:lvlText w:val="%7."/>
+      <w:lvlJc w:val="left"/>
+      <w:pPr>
+        <w:ind w:left="3660" w:hanging="420"/>
+      </w:pPr>
+    </w:lvl>
+    <w:lvl w:ilvl="7" w:tplc="04090019" w:tentative="1">
+      <w:start w:val="1"/>
+      <w:numFmt w:val="lowerLetter"/>
+      <w:lvlText w:val="%8)"/>
+      <w:lvlJc w:val="left"/>
+      <w:pPr>
+        <w:ind w:left="4080" w:hanging="420"/>
+      </w:pPr>
+    </w:lvl>
+    <w:lvl w:ilvl="8" w:tplc="0409001B" w:tentative="1">
+      <w:start w:val="1"/>
+      <w:numFmt w:val="lowerRoman"/>
+      <w:lvlText w:val="%9."/>
+      <w:lvlJc w:val="right"/>
+      <w:pPr>
+        <w:ind w:left="4500" w:hanging="420"/>
+      </w:pPr>
+    </w:lvl>
+  </w:abstractNum>
+  <w:abstractNum w:abstractNumId="4" w15:restartNumberingAfterBreak="0">
     <w:nsid w:val="30D92216"/>
     <w:multiLevelType w:val="hybridMultilevel"/>
     <w:tmpl w:val="98DCC61E"/>
@@ -2370,7 +3337,7 @@
       </w:pPr>
     </w:lvl>
   </w:abstractNum>
-  <w:abstractNum w:abstractNumId="4" w15:restartNumberingAfterBreak="0">
+  <w:abstractNum w:abstractNumId="5" w15:restartNumberingAfterBreak="0">
     <w:nsid w:val="6B5E4F18"/>
     <w:multiLevelType w:val="hybridMultilevel"/>
     <w:tmpl w:val="DCBA66E0"/>
@@ -2469,9 +3436,12 @@
     <w:abstractNumId w:val="2"/>
   </w:num>
   <w:num w:numId="4">
+    <w:abstractNumId w:val="5"/>
+  </w:num>
+  <w:num w:numId="5">
     <w:abstractNumId w:val="4"/>
   </w:num>
-  <w:num w:numId="5">
+  <w:num w:numId="6">
     <w:abstractNumId w:val="3"/>
   </w:num>
 </w:numbering>
@@ -3131,8 +4101,8 @@
     <w:rsidRoot w:val="002F0FD7"/>
     <w:rsid w:val="002F0FD7"/>
     <w:rsid w:val="005D1FB7"/>
+    <w:rsid w:val="007709A5"/>
     <w:rsid w:val="009B0D36"/>
-    <w:rsid w:val="00B03CC5"/>
   </w:rsids>
   <m:mathPr>
     <m:mathFont m:val="Cambria Math"/>

</xml_diff>